<commit_message>
update miscellaneous for Explorer
</commit_message>
<xml_diff>
--- a/ExplorerFund/operation/doc/运营手册.docx
+++ b/ExplorerFund/operation/doc/运营手册.docx
@@ -896,9 +896,6 @@
           <w:ilvl w:val="1"/>
           <w:numId w:val="1"/>
         </w:numPr>
-        <w:rPr>
-          <w:rFonts w:hint="eastAsia"/>
-        </w:rPr>
       </w:pPr>
       <w:r>
         <w:t>易胜</w:t>
@@ -911,11 +908,6 @@
       </w:r>
     </w:p>
     <w:p>
-      <w:pPr>
-        <w:rPr>
-          <w:rFonts w:hint="eastAsia"/>
-        </w:rPr>
-      </w:pPr>
       <w:r>
         <w:rPr>
           <w:rFonts w:hint="eastAsia"/>
@@ -948,11 +940,6 @@
       </w:r>
     </w:p>
     <w:p>
-      <w:pPr>
-        <w:rPr>
-          <w:rFonts w:hint="eastAsia"/>
-        </w:rPr>
-      </w:pPr>
       <w:r>
         <w:rPr>
           <w:rFonts w:hint="eastAsia"/>
@@ -1007,11 +994,6 @@
       </w:r>
     </w:p>
     <w:p>
-      <w:pPr>
-        <w:rPr>
-          <w:rFonts w:hint="eastAsia"/>
-        </w:rPr>
-      </w:pPr>
       <w:r>
         <w:rPr>
           <w:rFonts w:hint="eastAsia"/>
@@ -1065,11 +1047,6 @@
       </w:r>
     </w:p>
     <w:p>
-      <w:pPr>
-        <w:rPr>
-          <w:rFonts w:hint="eastAsia"/>
-        </w:rPr>
-      </w:pPr>
       <w:r>
         <w:rPr>
           <w:rFonts w:ascii="微软雅黑" w:hAnsi="微软雅黑" w:hint="eastAsia"/>
@@ -1082,7 +1059,7 @@
       </w:r>
     </w:p>
     <w:p>
-      <w:r>
+      <w:pPr>
         <w:rPr>
           <w:rFonts w:ascii="微软雅黑" w:hAnsi="微软雅黑" w:hint="eastAsia"/>
           <w:color w:val="FF0000"/>
@@ -1090,8 +1067,7 @@
           <w:szCs w:val="29"/>
           <w:shd w:val="clear" w:color="auto" w:fill="FFEDC4"/>
         </w:rPr>
-        <w:t>不能用易盛，要用老版本</w:t>
-      </w:r>
+      </w:pPr>
       <w:r>
         <w:rPr>
           <w:rFonts w:ascii="微软雅黑" w:hAnsi="微软雅黑" w:hint="eastAsia"/>
@@ -1100,7 +1076,74 @@
           <w:szCs w:val="29"/>
           <w:shd w:val="clear" w:color="auto" w:fill="FFEDC4"/>
         </w:rPr>
+        <w:t>不能用易盛，要用老版本</w:t>
+      </w:r>
+      <w:r>
+        <w:rPr>
+          <w:rFonts w:ascii="微软雅黑" w:hAnsi="微软雅黑" w:hint="eastAsia"/>
+          <w:color w:val="FF0000"/>
+          <w:sz w:val="29"/>
+          <w:szCs w:val="29"/>
+          <w:shd w:val="clear" w:color="auto" w:fill="FFEDC4"/>
+        </w:rPr>
         <w:t>，不能升级</w:t>
+      </w:r>
+    </w:p>
+    <w:p>
+      <w:pPr>
+        <w:pStyle w:val="2"/>
+        <w:numPr>
+          <w:ilvl w:val="1"/>
+          <w:numId w:val="1"/>
+        </w:numPr>
+        <w:rPr>
+          <w:rFonts w:hint="eastAsia"/>
+        </w:rPr>
+      </w:pPr>
+      <w:r>
+        <w:rPr>
+          <w:rFonts w:hint="eastAsia"/>
+        </w:rPr>
+        <w:lastRenderedPageBreak/>
+        <w:t>大连飞创</w:t>
+      </w:r>
+      <w:r>
+        <w:rPr>
+          <w:rFonts w:hint="eastAsia"/>
+        </w:rPr>
+        <w:t>X-One</w:t>
+      </w:r>
+    </w:p>
+    <w:p>
+      <w:r>
+        <w:rPr>
+          <w:rFonts w:hint="eastAsia"/>
+        </w:rPr>
+        <w:t>入金需要通知</w:t>
+      </w:r>
+      <w:r>
+        <w:rPr>
+          <w:rFonts w:hint="eastAsia"/>
+        </w:rPr>
+        <w:t xml:space="preserve"> </w:t>
+      </w:r>
+      <w:r>
+        <w:rPr>
+          <w:rFonts w:hint="eastAsia"/>
+        </w:rPr>
+        <w:t>金瑞</w:t>
+      </w:r>
+      <w:r>
+        <w:rPr>
+          <w:rFonts w:hint="eastAsia"/>
+        </w:rPr>
+        <w:t xml:space="preserve"> </w:t>
+      </w:r>
+      <w:r>
+        <w:rPr>
+          <w:rFonts w:hint="eastAsia"/>
+        </w:rPr>
+        <w:t>手动导入资金</w:t>
       </w:r>
     </w:p>
     <w:sectPr>

</xml_diff>